<commit_message>
Added controls on initial conditions
</commit_message>
<xml_diff>
--- a/E205FinalProjectWriteUp_GK-LPJ.docx
+++ b/E205FinalProjectWriteUp_GK-LPJ.docx
@@ -64,8 +64,6 @@
         </w:rPr>
         <w:t>Model Reference Adaptive Control of Satellite Orientation</w:t>
       </w:r>
-      <w:bookmarkStart w:id="0" w:name="_GoBack"/>
-      <w:bookmarkEnd w:id="0"/>
       <w:r>
         <w:rPr>
           <w:rFonts w:eastAsia="Times New Roman" w:cs="Times New Roman"/>
@@ -87,6 +85,208 @@
     </w:p>
     <w:p>
       <w:pPr>
+        <w:pStyle w:val="NoSpacing"/>
+      </w:pPr>
+      <w:r>
+        <w:t xml:space="preserve">This GUI is a visualization of the motion </w:t>
+      </w:r>
+      <w:r>
+        <w:t>about one axis of a communications satellite</w:t>
+      </w:r>
+      <w:r>
+        <w:t xml:space="preserve"> oriented through an adaptive controller.</w:t>
+      </w:r>
+    </w:p>
+    <w:p>
+      <w:pPr>
+        <w:pStyle w:val="NoSpacing"/>
+      </w:pPr>
+    </w:p>
+    <w:p>
+      <w:pPr>
+        <w:pStyle w:val="NoSpacing"/>
+      </w:pPr>
+      <w:r>
+        <w:t>The motion of the satellite is such that:</w:t>
+      </w:r>
+    </w:p>
+    <w:p>
+      <w:pPr>
+        <w:pStyle w:val="Header"/>
+        <w:widowControl/>
+        <w:tabs>
+          <w:tab w:val="clear" w:pos="4320"/>
+          <w:tab w:val="clear" w:pos="8640"/>
+        </w:tabs>
+        <w:rPr>
+          <w:sz w:val="24"/>
+          <w:szCs w:val="24"/>
+        </w:rPr>
+      </w:pPr>
+      <m:oMathPara>
+        <m:oMath>
+          <m:r>
+            <w:rPr>
+              <w:rFonts w:ascii="Cambria Math" w:hAnsi="Cambria Math"/>
+              <w:sz w:val="24"/>
+              <w:szCs w:val="24"/>
+            </w:rPr>
+            <m:t>J</m:t>
+          </m:r>
+          <m:acc>
+            <m:accPr>
+              <m:chr m:val="̈"/>
+              <m:ctrlPr>
+                <w:rPr>
+                  <w:rFonts w:ascii="Cambria Math" w:hAnsi="Cambria Math"/>
+                  <w:i/>
+                  <w:sz w:val="24"/>
+                  <w:szCs w:val="24"/>
+                </w:rPr>
+              </m:ctrlPr>
+            </m:accPr>
+            <m:e>
+              <m:r>
+                <w:rPr>
+                  <w:rFonts w:ascii="Cambria Math" w:hAnsi="Cambria Math"/>
+                  <w:sz w:val="24"/>
+                  <w:szCs w:val="24"/>
+                </w:rPr>
+                <m:t>θ</m:t>
+              </m:r>
+            </m:e>
+          </m:acc>
+          <m:r>
+            <w:rPr>
+              <w:rFonts w:ascii="Cambria Math" w:hAnsi="Cambria Math"/>
+              <w:sz w:val="24"/>
+              <w:szCs w:val="24"/>
+            </w:rPr>
+            <m:t>=u</m:t>
+          </m:r>
+        </m:oMath>
+      </m:oMathPara>
+    </w:p>
+    <w:p>
+      <w:pPr>
+        <w:pStyle w:val="NoSpacing"/>
+      </w:pPr>
+      <w:proofErr w:type="gramStart"/>
+      <w:r>
+        <w:t>where</w:t>
+      </w:r>
+      <w:proofErr w:type="gramEnd"/>
+      <w:r>
+        <w:t xml:space="preserve"> </w:t>
+      </w:r>
+      <w:r>
+        <w:tab/>
+      </w:r>
+      <m:oMath>
+        <m:r>
+          <w:rPr>
+            <w:rFonts w:ascii="Cambria Math" w:hAnsi="Cambria Math"/>
+            <w:sz w:val="24"/>
+            <w:szCs w:val="24"/>
+          </w:rPr>
+          <m:t>θ</m:t>
+        </m:r>
+      </m:oMath>
+      <w:r>
+        <w:t xml:space="preserve"> :  satellite attitude angle</w:t>
+      </w:r>
+    </w:p>
+    <w:p>
+      <w:pPr>
+        <w:pStyle w:val="NoSpacing"/>
+      </w:pPr>
+      <w:r>
+        <w:tab/>
+      </w:r>
+      <m:oMath>
+        <m:r>
+          <w:rPr>
+            <w:rFonts w:ascii="Cambria Math" w:hAnsi="Cambria Math"/>
+            <w:sz w:val="24"/>
+            <w:szCs w:val="24"/>
+          </w:rPr>
+          <m:t>u</m:t>
+        </m:r>
+      </m:oMath>
+      <w:r>
+        <w:t xml:space="preserve"> :  control input</w:t>
+      </w:r>
+    </w:p>
+    <w:p>
+      <w:pPr>
+        <w:pStyle w:val="NoSpacing"/>
+      </w:pPr>
+      <w:r>
+        <w:tab/>
+      </w:r>
+      <m:oMath>
+        <m:r>
+          <w:rPr>
+            <w:rFonts w:ascii="Cambria Math" w:hAnsi="Cambria Math"/>
+            <w:sz w:val="24"/>
+            <w:szCs w:val="24"/>
+          </w:rPr>
+          <m:t>J</m:t>
+        </m:r>
+      </m:oMath>
+      <w:r>
+        <w:t xml:space="preserve">:   </w:t>
+      </w:r>
+      <w:proofErr w:type="gramStart"/>
+      <w:r>
+        <w:t>moment</w:t>
+      </w:r>
+      <w:proofErr w:type="gramEnd"/>
+      <w:r>
+        <w:t xml:space="preserve"> of inertia about mass center (uncertain value)</w:t>
+      </w:r>
+    </w:p>
+    <w:p>
+      <w:pPr>
+        <w:pStyle w:val="NoSpacing"/>
+      </w:pPr>
+    </w:p>
+    <w:p>
+      <w:pPr>
+        <w:pStyle w:val="NoSpacing"/>
+      </w:pPr>
+      <w:r>
+        <w:t>An adaptive controller can be of great utility as it can provide a controller that optimizes itself over time to the existing system, even with limited information on the parameters of the system. Limitations on this information can be due to an initial lack of information, or an imprecisely measured change in parameters due to damage or other unexpected changes. In this case, the controll</w:t>
+      </w:r>
+      <w:r>
+        <w:t>er has limited information of</w:t>
+      </w:r>
+      <w:r>
+        <w:t xml:space="preserve">  </w:t>
+      </w:r>
+      <m:oMath>
+        <m:r>
+          <w:rPr>
+            <w:rFonts w:ascii="Cambria Math" w:hAnsi="Cambria Math"/>
+            <w:sz w:val="24"/>
+            <w:szCs w:val="24"/>
+          </w:rPr>
+          <m:t>J</m:t>
+        </m:r>
+      </m:oMath>
+      <w:r>
+        <w:t>, the moment of inertia of the satellite.</w:t>
+      </w:r>
+      <w:bookmarkStart w:id="0" w:name="_GoBack"/>
+      <w:bookmarkEnd w:id="0"/>
+    </w:p>
+    <w:p>
+      <w:pPr>
+        <w:pStyle w:val="NoSpacing"/>
+      </w:pPr>
+    </w:p>
+    <w:p>
+      <w:pPr>
         <w:spacing w:after="0" w:line="240" w:lineRule="auto"/>
         <w:rPr>
           <w:rFonts w:eastAsia="Times New Roman" w:cs="Times New Roman"/>
@@ -113,13 +313,29 @@
           <w:rFonts w:eastAsia="Times New Roman" w:cs="Times New Roman"/>
           <w:color w:val="000000"/>
         </w:rPr>
-        <w:t>predator prey model is the standard model of ecosystem dynamics that assumes:</w:t>
+        <w:t>predator prey model is the standard</w:t>
       </w:r>
       <w:r>
         <w:rPr>
           <w:rFonts w:eastAsia="Times New Roman" w:cs="Times New Roman"/>
           <w:color w:val="000000"/>
         </w:rPr>
+        <w:t xml:space="preserve"> model of ecosystem dynamics that assumes</w:t>
+      </w:r>
+      <w:proofErr w:type="gramStart"/>
+      <w:r>
+        <w:rPr>
+          <w:rFonts w:eastAsia="Times New Roman" w:cs="Times New Roman"/>
+          <w:color w:val="000000"/>
+        </w:rPr>
+        <w:t>:</w:t>
+      </w:r>
+      <w:proofErr w:type="gramEnd"/>
+      <w:r>
+        <w:rPr>
+          <w:rFonts w:eastAsia="Times New Roman" w:cs="Times New Roman"/>
+          <w:color w:val="000000"/>
+        </w:rPr>
         <w:br/>
         <w:t xml:space="preserve">1. logarithmic population growth rate </w:t>
       </w:r>
@@ -129,7 +345,23 @@
           <w:color w:val="000000"/>
         </w:rPr>
         <w:br/>
-        <w:t xml:space="preserve">2. linear predator growth and prey decline proportional due to predation to the opposing population </w:t>
+        <w:t xml:space="preserve">2. </w:t>
+      </w:r>
+      <w:proofErr w:type="gramStart"/>
+      <w:r>
+        <w:rPr>
+          <w:rFonts w:eastAsia="Times New Roman" w:cs="Times New Roman"/>
+          <w:color w:val="000000"/>
+        </w:rPr>
+        <w:t>linear</w:t>
+      </w:r>
+      <w:proofErr w:type="gramEnd"/>
+      <w:r>
+        <w:rPr>
+          <w:rFonts w:eastAsia="Times New Roman" w:cs="Times New Roman"/>
+          <w:color w:val="000000"/>
+        </w:rPr>
+        <w:t xml:space="preserve"> predator growth and prey decline proportional due to predation to the opposing population </w:t>
       </w:r>
     </w:p>
     <w:p>
@@ -517,8 +749,16 @@
         <w:rPr>
           <w:rFonts w:eastAsiaTheme="minorEastAsia"/>
         </w:rPr>
-        <w:t xml:space="preserve">such that </w:t>
-      </w:r>
+        <w:t xml:space="preserve">such </w:t>
+      </w:r>
+      <w:proofErr w:type="gramStart"/>
+      <w:r>
+        <w:rPr>
+          <w:rFonts w:eastAsiaTheme="minorEastAsia"/>
+        </w:rPr>
+        <w:t xml:space="preserve">that </w:t>
+      </w:r>
+      <w:proofErr w:type="gramEnd"/>
       <m:oMath>
         <m:sSub>
           <m:sSubPr>
@@ -1605,7 +1845,21 @@
         <w:rPr>
           <w:rFonts w:eastAsiaTheme="minorEastAsia"/>
         </w:rPr>
-        <w:t>From these we see that the following points will satisfy these criteria and will thus be fixed points of the system:</w:t>
+        <w:t xml:space="preserve">From these we see that the following points will satisfy these criteria and will thus be fixed points of the </w:t>
+      </w:r>
+      <w:proofErr w:type="gramStart"/>
+      <w:r>
+        <w:rPr>
+          <w:rFonts w:eastAsiaTheme="minorEastAsia"/>
+        </w:rPr>
+        <w:t>system</w:t>
+      </w:r>
+      <w:proofErr w:type="gramEnd"/>
+      <w:r>
+        <w:rPr>
+          <w:rFonts w:eastAsiaTheme="minorEastAsia"/>
+        </w:rPr>
+        <w:t>:</w:t>
       </w:r>
     </w:p>
     <w:p>
@@ -1741,6 +1995,7 @@
         <w:rPr>
           <w:rFonts w:eastAsiaTheme="minorEastAsia"/>
         </w:rPr>
+        <w:lastRenderedPageBreak/>
         <w:t>The first fixed point represents the trivial solution in which there are no existing predators or prey.</w:t>
       </w:r>
     </w:p>
@@ -1839,7 +2094,21 @@
         <w:rPr>
           <w:rFonts w:eastAsiaTheme="minorEastAsia"/>
         </w:rPr>
-        <w:t xml:space="preserve">a transcritical bifurcation at </w:t>
+        <w:t xml:space="preserve">a </w:t>
+      </w:r>
+      <w:proofErr w:type="spellStart"/>
+      <w:r>
+        <w:rPr>
+          <w:rFonts w:eastAsiaTheme="minorEastAsia"/>
+        </w:rPr>
+        <w:t>transcritical</w:t>
+      </w:r>
+      <w:proofErr w:type="spellEnd"/>
+      <w:r>
+        <w:rPr>
+          <w:rFonts w:eastAsiaTheme="minorEastAsia"/>
+        </w:rPr>
+        <w:t xml:space="preserve"> bifurcation at </w:t>
       </w:r>
       <m:oMath>
         <m:r>
@@ -2508,7 +2777,15 @@
     </w:p>
     <w:p>
       <w:r>
-        <w:t>First, note that the [0,0] fixed point is always a saddle point (and thus unstable): the Jacobian of the system near it is</w:t>
+        <w:t>First, note that the [0</w:t>
+      </w:r>
+      <w:proofErr w:type="gramStart"/>
+      <w:r>
+        <w:t>,0</w:t>
+      </w:r>
+      <w:proofErr w:type="gramEnd"/>
+      <w:r>
+        <w:t>] fixed point is always a saddle point (and thus unstable): the Jacobian of the system near it is</w:t>
       </w:r>
     </w:p>
     <w:p/>
@@ -2592,15 +2869,28 @@
       </m:oMathPara>
     </w:p>
     <w:p>
-      <w:r>
-        <w:t>which has eigenvalues 1 and -1, regardless of μ or σ. This makes the fixed point a saddle point.</w:t>
+      <w:proofErr w:type="gramStart"/>
+      <w:r>
+        <w:t>which</w:t>
+      </w:r>
+      <w:proofErr w:type="gramEnd"/>
+      <w:r>
+        <w:t xml:space="preserve"> has eigenvalues 1 and -1, regardless of μ or σ. This makes the fixed point a saddle point.</w:t>
       </w:r>
     </w:p>
     <w:p/>
     <w:p>
       <w:r>
         <w:lastRenderedPageBreak/>
-        <w:t xml:space="preserve">The stability and behavior of the other two points changes as a function of μ and σ. First, a Hopf Bifurcation occurs when the [1, 1-μ] </w:t>
+        <w:t xml:space="preserve">The stability and behavior of the other two points changes as a function of μ and σ. First, a </w:t>
+      </w:r>
+      <w:proofErr w:type="spellStart"/>
+      <w:r>
+        <w:t>Hopf</w:t>
+      </w:r>
+      <w:proofErr w:type="spellEnd"/>
+      <w:r>
+        <w:t xml:space="preserve"> Bifurcation occurs when the [1, 1-μ] </w:t>
       </w:r>
       <w:r>
         <w:t xml:space="preserve">fixed point is at the boundary between </w:t>
@@ -2967,8 +3257,21 @@
         </w:rPr>
       </w:pPr>
       <w:r>
-        <w:t xml:space="preserve">Therefore, a Hopf bifurcation occurs when </w:t>
-      </w:r>
+        <w:t xml:space="preserve">Therefore, a </w:t>
+      </w:r>
+      <w:proofErr w:type="spellStart"/>
+      <w:r>
+        <w:t>Hopf</w:t>
+      </w:r>
+      <w:proofErr w:type="spellEnd"/>
+      <w:r>
+        <w:t xml:space="preserve"> bifurcation occurs </w:t>
+      </w:r>
+      <w:proofErr w:type="gramStart"/>
+      <w:r>
+        <w:t xml:space="preserve">when </w:t>
+      </w:r>
+      <w:proofErr w:type="gramEnd"/>
       <m:oMath>
         <m:r>
           <w:rPr>
@@ -3106,7 +3409,21 @@
         <w:rPr>
           <w:rFonts w:eastAsiaTheme="minorEastAsia"/>
         </w:rPr>
-        <w:t>In addition, a transcritical bifurcation</w:t>
+        <w:t xml:space="preserve">In addition, a </w:t>
+      </w:r>
+      <w:proofErr w:type="spellStart"/>
+      <w:r>
+        <w:rPr>
+          <w:rFonts w:eastAsiaTheme="minorEastAsia"/>
+        </w:rPr>
+        <w:t>transcritical</w:t>
+      </w:r>
+      <w:proofErr w:type="spellEnd"/>
+      <w:r>
+        <w:rPr>
+          <w:rFonts w:eastAsiaTheme="minorEastAsia"/>
+        </w:rPr>
+        <w:t xml:space="preserve"> bifurcation</w:t>
       </w:r>
       <w:r>
         <w:rPr>
@@ -3127,7 +3444,21 @@
         <w:rPr>
           <w:rFonts w:eastAsiaTheme="minorEastAsia"/>
         </w:rPr>
-        <w:t xml:space="preserve"> = 1, which suggests a transcritical bifurcation. Indeed, at this point, the Jacobian is </w:t>
+        <w:t xml:space="preserve"> = 1, which suggests a </w:t>
+      </w:r>
+      <w:proofErr w:type="spellStart"/>
+      <w:r>
+        <w:rPr>
+          <w:rFonts w:eastAsiaTheme="minorEastAsia"/>
+        </w:rPr>
+        <w:t>transcritical</w:t>
+      </w:r>
+      <w:proofErr w:type="spellEnd"/>
+      <w:r>
+        <w:rPr>
+          <w:rFonts w:eastAsiaTheme="minorEastAsia"/>
+        </w:rPr>
+        <w:t xml:space="preserve"> bifurcation. Indeed, at this point, the Jacobian is </w:t>
       </w:r>
     </w:p>
     <w:p>
@@ -3233,7 +3564,21 @@
         <w:rPr>
           <w:rFonts w:eastAsiaTheme="minorEastAsia"/>
         </w:rPr>
-        <w:t>One of the eigenvalues of this matrix is 0, so we see that a transcritical bifurcation does, in fact, occur at this point. The [1, 1-μ] fixed point exchanges stability with the [1/μ, 0] fixed point.</w:t>
+        <w:t xml:space="preserve">One of the eigenvalues of this matrix is 0, so we see that a </w:t>
+      </w:r>
+      <w:proofErr w:type="spellStart"/>
+      <w:r>
+        <w:rPr>
+          <w:rFonts w:eastAsiaTheme="minorEastAsia"/>
+        </w:rPr>
+        <w:t>transcritical</w:t>
+      </w:r>
+      <w:proofErr w:type="spellEnd"/>
+      <w:r>
+        <w:rPr>
+          <w:rFonts w:eastAsiaTheme="minorEastAsia"/>
+        </w:rPr>
+        <w:t xml:space="preserve"> bifurcation does, in fact, occur at this point. The [1, 1-μ] fixed point exchanges stability with the [1/μ, 0] fixed point.</w:t>
       </w:r>
       <w:r>
         <w:rPr>
@@ -3892,8 +4237,44 @@
         <w:rPr>
           <w:rFonts w:eastAsiaTheme="minorEastAsia"/>
         </w:rPr>
-        <w:t xml:space="preserve"> greater than 1, the [1/μ, 0] fixed point is a stable node and the other two fixed points are unstable. For values of Μ between the the Hopf Bifurcation and 1, the [1, 1-μ] fixed point is stable. It is a stable focus for </w:t>
-      </w:r>
+        <w:t xml:space="preserve"> greater than 1, the [1/μ, 0] fixed point is a stable node and the other two fixed points are unstable. For values of Μ between the </w:t>
+      </w:r>
+      <w:proofErr w:type="spellStart"/>
+      <w:r>
+        <w:rPr>
+          <w:rFonts w:eastAsiaTheme="minorEastAsia"/>
+        </w:rPr>
+        <w:t>the</w:t>
+      </w:r>
+      <w:proofErr w:type="spellEnd"/>
+      <w:r>
+        <w:rPr>
+          <w:rFonts w:eastAsiaTheme="minorEastAsia"/>
+        </w:rPr>
+        <w:t xml:space="preserve"> </w:t>
+      </w:r>
+      <w:proofErr w:type="spellStart"/>
+      <w:r>
+        <w:rPr>
+          <w:rFonts w:eastAsiaTheme="minorEastAsia"/>
+        </w:rPr>
+        <w:t>Hopf</w:t>
+      </w:r>
+      <w:proofErr w:type="spellEnd"/>
+      <w:r>
+        <w:rPr>
+          <w:rFonts w:eastAsiaTheme="minorEastAsia"/>
+        </w:rPr>
+        <w:t xml:space="preserve"> Bifurcation and 1, the [1, 1-μ] fixed point is stable. It is a stable focus </w:t>
+      </w:r>
+      <w:proofErr w:type="gramStart"/>
+      <w:r>
+        <w:rPr>
+          <w:rFonts w:eastAsiaTheme="minorEastAsia"/>
+        </w:rPr>
+        <w:t xml:space="preserve">for </w:t>
+      </w:r>
+      <w:proofErr w:type="gramEnd"/>
       <m:oMath>
         <m:r>
           <w:rPr>
@@ -4564,7 +4945,21 @@
         <w:rPr>
           <w:i/>
         </w:rPr>
-        <w:t xml:space="preserve">a) (top left) </w:t>
+        <w:t>a) (</w:t>
+      </w:r>
+      <w:proofErr w:type="gramStart"/>
+      <w:r>
+        <w:rPr>
+          <w:i/>
+        </w:rPr>
+        <w:t>top</w:t>
+      </w:r>
+      <w:proofErr w:type="gramEnd"/>
+      <w:r>
+        <w:rPr>
+          <w:i/>
+        </w:rPr>
+        <w:t xml:space="preserve"> left) </w:t>
       </w:r>
       <w:r>
         <w:rPr>
@@ -4590,7 +4985,21 @@
         <w:rPr>
           <w:i/>
         </w:rPr>
-        <w:t xml:space="preserve">b) (top right) </w:t>
+        <w:t>b) (</w:t>
+      </w:r>
+      <w:proofErr w:type="gramStart"/>
+      <w:r>
+        <w:rPr>
+          <w:i/>
+        </w:rPr>
+        <w:t>top</w:t>
+      </w:r>
+      <w:proofErr w:type="gramEnd"/>
+      <w:r>
+        <w:rPr>
+          <w:i/>
+        </w:rPr>
+        <w:t xml:space="preserve"> right) </w:t>
       </w:r>
       <w:r>
         <w:rPr>
@@ -4616,7 +5025,21 @@
         <w:rPr>
           <w:i/>
         </w:rPr>
-        <w:t xml:space="preserve">c) (middle left) </w:t>
+        <w:t>c) (</w:t>
+      </w:r>
+      <w:proofErr w:type="gramStart"/>
+      <w:r>
+        <w:rPr>
+          <w:i/>
+        </w:rPr>
+        <w:t>middle</w:t>
+      </w:r>
+      <w:proofErr w:type="gramEnd"/>
+      <w:r>
+        <w:rPr>
+          <w:i/>
+        </w:rPr>
+        <w:t xml:space="preserve"> left) </w:t>
       </w:r>
       <w:r>
         <w:rPr>
@@ -4642,7 +5065,21 @@
         <w:rPr>
           <w:i/>
         </w:rPr>
-        <w:t xml:space="preserve">d) (middle right) </w:t>
+        <w:t>d) (</w:t>
+      </w:r>
+      <w:proofErr w:type="gramStart"/>
+      <w:r>
+        <w:rPr>
+          <w:i/>
+        </w:rPr>
+        <w:t>middle</w:t>
+      </w:r>
+      <w:proofErr w:type="gramEnd"/>
+      <w:r>
+        <w:rPr>
+          <w:i/>
+        </w:rPr>
+        <w:t xml:space="preserve"> right) </w:t>
       </w:r>
       <w:r>
         <w:rPr>
@@ -4654,7 +5091,21 @@
         <w:rPr>
           <w:i/>
         </w:rPr>
-        <w:t xml:space="preserve"> = 0.98, stable node, stable predator population, approaching transcritical bifurcation</w:t>
+        <w:t xml:space="preserve"> = 0.98, stable node, stable predator population, approaching </w:t>
+      </w:r>
+      <w:proofErr w:type="spellStart"/>
+      <w:r>
+        <w:rPr>
+          <w:i/>
+        </w:rPr>
+        <w:t>transcritical</w:t>
+      </w:r>
+      <w:proofErr w:type="spellEnd"/>
+      <w:r>
+        <w:rPr>
+          <w:i/>
+        </w:rPr>
+        <w:t xml:space="preserve"> bifurcation</w:t>
       </w:r>
     </w:p>
     <w:p>
@@ -4668,7 +5119,21 @@
         <w:rPr>
           <w:i/>
         </w:rPr>
-        <w:t xml:space="preserve">e) (bottom left) </w:t>
+        <w:t>e) (</w:t>
+      </w:r>
+      <w:proofErr w:type="gramStart"/>
+      <w:r>
+        <w:rPr>
+          <w:i/>
+        </w:rPr>
+        <w:t>bottom</w:t>
+      </w:r>
+      <w:proofErr w:type="gramEnd"/>
+      <w:r>
+        <w:rPr>
+          <w:i/>
+        </w:rPr>
+        <w:t xml:space="preserve"> left) </w:t>
       </w:r>
       <w:r>
         <w:rPr>
@@ -4680,7 +5145,21 @@
         <w:rPr>
           <w:i/>
         </w:rPr>
-        <w:t xml:space="preserve"> = 1, stable node, transcritical bifurcation, no stable predator population</w:t>
+        <w:t xml:space="preserve"> = 1, stable node, </w:t>
+      </w:r>
+      <w:proofErr w:type="spellStart"/>
+      <w:r>
+        <w:rPr>
+          <w:i/>
+        </w:rPr>
+        <w:t>transcritical</w:t>
+      </w:r>
+      <w:proofErr w:type="spellEnd"/>
+      <w:r>
+        <w:rPr>
+          <w:i/>
+        </w:rPr>
+        <w:t xml:space="preserve"> bifurcation, no stable predator population</w:t>
       </w:r>
     </w:p>
     <w:p>
@@ -4694,7 +5173,21 @@
         <w:rPr>
           <w:i/>
         </w:rPr>
-        <w:t xml:space="preserve">f) (bottom right) </w:t>
+        <w:t>f) (</w:t>
+      </w:r>
+      <w:proofErr w:type="gramStart"/>
+      <w:r>
+        <w:rPr>
+          <w:i/>
+        </w:rPr>
+        <w:t>bottom</w:t>
+      </w:r>
+      <w:proofErr w:type="gramEnd"/>
+      <w:r>
+        <w:rPr>
+          <w:i/>
+        </w:rPr>
+        <w:t xml:space="preserve"> right) </w:t>
       </w:r>
       <w:r>
         <w:rPr>
@@ -4713,10 +5206,12 @@
       <w:pPr>
         <w:pStyle w:val="NoSpacing"/>
       </w:pPr>
+      <w:proofErr w:type="gramStart"/>
       <w:r>
         <w:lastRenderedPageBreak/>
         <w:t>μ</w:t>
       </w:r>
+      <w:proofErr w:type="gramEnd"/>
       <w:r>
         <w:t xml:space="preserve"> has the direct result of </w:t>
       </w:r>
@@ -4775,7 +5270,15 @@
         <w:t xml:space="preserve"> = 1</w:t>
       </w:r>
       <w:r>
-        <w:t xml:space="preserve">, the transcritical bifurcation can be observed at which point, the population losses due to disease and overcrowding term become large enough that there is not enough prey to sustain a stable predator population. For increasing </w:t>
+        <w:t xml:space="preserve">, the </w:t>
+      </w:r>
+      <w:proofErr w:type="spellStart"/>
+      <w:r>
+        <w:t>transcritical</w:t>
+      </w:r>
+      <w:proofErr w:type="spellEnd"/>
+      <w:r>
+        <w:t xml:space="preserve"> bifurcation can be observed at which point, the population losses due to disease and overcrowding term become large enough that there is not enough prey to sustain a stable predator population. For increasing </w:t>
       </w:r>
       <w:r>
         <w:t>μ</w:t>
@@ -5102,7 +5605,21 @@
         <w:rPr>
           <w:i/>
         </w:rPr>
-        <w:t xml:space="preserve">a) (top left) </w:t>
+        <w:t>a) (</w:t>
+      </w:r>
+      <w:proofErr w:type="gramStart"/>
+      <w:r>
+        <w:rPr>
+          <w:i/>
+        </w:rPr>
+        <w:t>top</w:t>
+      </w:r>
+      <w:proofErr w:type="gramEnd"/>
+      <w:r>
+        <w:rPr>
+          <w:i/>
+        </w:rPr>
+        <w:t xml:space="preserve"> left) </w:t>
       </w:r>
       <w:r>
         <w:rPr>
@@ -5140,7 +5657,21 @@
         <w:rPr>
           <w:i/>
         </w:rPr>
-        <w:t xml:space="preserve">b) (top right) </w:t>
+        <w:t>b) (</w:t>
+      </w:r>
+      <w:proofErr w:type="gramStart"/>
+      <w:r>
+        <w:rPr>
+          <w:i/>
+        </w:rPr>
+        <w:t>top</w:t>
+      </w:r>
+      <w:proofErr w:type="gramEnd"/>
+      <w:r>
+        <w:rPr>
+          <w:i/>
+        </w:rPr>
+        <w:t xml:space="preserve"> right) </w:t>
       </w:r>
       <w:r>
         <w:rPr>
@@ -5186,12 +5717,14 @@
         </w:rPr>
         <w:t>c) (</w:t>
       </w:r>
+      <w:proofErr w:type="gramStart"/>
       <w:r>
         <w:rPr>
           <w:i/>
         </w:rPr>
         <w:t>bottom</w:t>
       </w:r>
+      <w:proofErr w:type="gramEnd"/>
       <w:r>
         <w:rPr>
           <w:i/>
@@ -5228,8 +5761,16 @@
         <w:rPr>
           <w:i/>
         </w:rPr>
-        <w:t>d) (bottom</w:t>
-      </w:r>
+        <w:t>d) (</w:t>
+      </w:r>
+      <w:proofErr w:type="gramStart"/>
+      <w:r>
+        <w:rPr>
+          <w:i/>
+        </w:rPr>
+        <w:t>bottom</w:t>
+      </w:r>
+      <w:proofErr w:type="gramEnd"/>
       <w:r>
         <w:rPr>
           <w:i/>
@@ -5282,11 +5823,21 @@
           <w:rFonts w:eastAsiaTheme="minorEastAsia"/>
         </w:rPr>
       </w:pPr>
+      <w:proofErr w:type="gramStart"/>
       <w:r>
         <w:t>σ</w:t>
       </w:r>
-      <w:r>
-        <w:t xml:space="preserve"> has the direct result of delaying the response of the predator population to changes in the prey population. This has the effect of inducing oscillations in an otherwise nonoscillatory system, or as shown in Figure 2, increasing the magni</w:t>
+      <w:proofErr w:type="gramEnd"/>
+      <w:r>
+        <w:t xml:space="preserve"> has the direct result of delaying the response of the predator population to changes in the prey population. This has the effect of inducing oscillations in an otherwise </w:t>
+      </w:r>
+      <w:proofErr w:type="spellStart"/>
+      <w:r>
+        <w:t>nonoscillatory</w:t>
+      </w:r>
+      <w:proofErr w:type="spellEnd"/>
+      <w:r>
+        <w:t xml:space="preserve"> system, or as shown in Figure 2, increasing the magni</w:t>
       </w:r>
       <w:r>
         <w:t>tude of oscillation in such a</w:t>
@@ -5301,7 +5852,15 @@
         <w:t>σ</w:t>
       </w:r>
       <w:r>
-        <w:t xml:space="preserve"> grows too large, the oscillations become increasingly out of phase and instability occurs as a Hopf bifurcation is induced. This induces a limit cycle for large enough </w:t>
+        <w:t xml:space="preserve"> grows too large, the oscillations become increasingly out of phase and instability occurs as a </w:t>
+      </w:r>
+      <w:proofErr w:type="spellStart"/>
+      <w:r>
+        <w:t>Hopf</w:t>
+      </w:r>
+      <w:proofErr w:type="spellEnd"/>
+      <w:r>
+        <w:t xml:space="preserve"> bifurcation is induced. This induces a limit cycle for large enough </w:t>
       </w:r>
       <w:r>
         <w:t>σ</w:t>
@@ -5363,6 +5922,7 @@
     <w:lsdException w:name="toc 7" w:uiPriority="39"/>
     <w:lsdException w:name="toc 8" w:uiPriority="39"/>
     <w:lsdException w:name="toc 9" w:uiPriority="39"/>
+    <w:lsdException w:name="header" w:uiPriority="0"/>
     <w:lsdException w:name="caption" w:uiPriority="35" w:qFormat="1"/>
     <w:lsdException w:name="Title" w:semiHidden="0" w:uiPriority="10" w:unhideWhenUsed="0" w:qFormat="1"/>
     <w:lsdException w:name="Default Paragraph Font" w:uiPriority="1"/>
@@ -5562,6 +6122,36 @@
       <w:color w:val="808080"/>
     </w:rPr>
   </w:style>
+  <w:style w:type="paragraph" w:styleId="Header">
+    <w:name w:val="header"/>
+    <w:basedOn w:val="Normal"/>
+    <w:link w:val="HeaderChar"/>
+    <w:rsid w:val="00D35537"/>
+    <w:pPr>
+      <w:widowControl w:val="0"/>
+      <w:tabs>
+        <w:tab w:val="center" w:pos="4320"/>
+        <w:tab w:val="right" w:pos="8640"/>
+      </w:tabs>
+      <w:spacing w:after="0" w:line="240" w:lineRule="auto"/>
+    </w:pPr>
+    <w:rPr>
+      <w:rFonts w:ascii="Times New Roman" w:eastAsia="Times New Roman" w:hAnsi="Times New Roman" w:cs="Times New Roman"/>
+      <w:sz w:val="20"/>
+      <w:szCs w:val="20"/>
+    </w:rPr>
+  </w:style>
+  <w:style w:type="character" w:customStyle="1" w:styleId="HeaderChar">
+    <w:name w:val="Header Char"/>
+    <w:basedOn w:val="DefaultParagraphFont"/>
+    <w:link w:val="Header"/>
+    <w:rsid w:val="00D35537"/>
+    <w:rPr>
+      <w:rFonts w:ascii="Times New Roman" w:eastAsia="Times New Roman" w:hAnsi="Times New Roman" w:cs="Times New Roman"/>
+      <w:sz w:val="20"/>
+      <w:szCs w:val="20"/>
+    </w:rPr>
+  </w:style>
 </w:styles>
 </file>
 
@@ -5602,6 +6192,7 @@
     <w:lsdException w:name="toc 7" w:uiPriority="39"/>
     <w:lsdException w:name="toc 8" w:uiPriority="39"/>
     <w:lsdException w:name="toc 9" w:uiPriority="39"/>
+    <w:lsdException w:name="header" w:uiPriority="0"/>
     <w:lsdException w:name="caption" w:uiPriority="35" w:qFormat="1"/>
     <w:lsdException w:name="Title" w:semiHidden="0" w:uiPriority="10" w:unhideWhenUsed="0" w:qFormat="1"/>
     <w:lsdException w:name="Default Paragraph Font" w:uiPriority="1"/>
@@ -5799,6 +6390,36 @@
     <w:rsid w:val="00DE0827"/>
     <w:rPr>
       <w:color w:val="808080"/>
+    </w:rPr>
+  </w:style>
+  <w:style w:type="paragraph" w:styleId="Header">
+    <w:name w:val="header"/>
+    <w:basedOn w:val="Normal"/>
+    <w:link w:val="HeaderChar"/>
+    <w:rsid w:val="00D35537"/>
+    <w:pPr>
+      <w:widowControl w:val="0"/>
+      <w:tabs>
+        <w:tab w:val="center" w:pos="4320"/>
+        <w:tab w:val="right" w:pos="8640"/>
+      </w:tabs>
+      <w:spacing w:after="0" w:line="240" w:lineRule="auto"/>
+    </w:pPr>
+    <w:rPr>
+      <w:rFonts w:ascii="Times New Roman" w:eastAsia="Times New Roman" w:hAnsi="Times New Roman" w:cs="Times New Roman"/>
+      <w:sz w:val="20"/>
+      <w:szCs w:val="20"/>
+    </w:rPr>
+  </w:style>
+  <w:style w:type="character" w:customStyle="1" w:styleId="HeaderChar">
+    <w:name w:val="Header Char"/>
+    <w:basedOn w:val="DefaultParagraphFont"/>
+    <w:link w:val="Header"/>
+    <w:rsid w:val="00D35537"/>
+    <w:rPr>
+      <w:rFonts w:ascii="Times New Roman" w:eastAsia="Times New Roman" w:hAnsi="Times New Roman" w:cs="Times New Roman"/>
+      <w:sz w:val="20"/>
+      <w:szCs w:val="20"/>
     </w:rPr>
   </w:style>
 </w:styles>

</xml_diff>